<commit_message>
add the whole build guide party
</commit_message>
<xml_diff>
--- a/EOS_Early_Develop_HOWTO.docx
+++ b/EOS_Early_Develop_HOWTO.docx
@@ -137,14 +137,10 @@
         <w:spacing w:after="420"/>
         <w:jc w:val="left"/>
         <w:rPr>
-          <w:rFonts w:ascii="Georgia" w:eastAsia="宋体" w:hAnsi="Georgia" w:cs="宋体"/>
-          <w:color w:val="1A1A1A"/>
-          <w:kern w:val="0"/>
-          <w:sz w:val="24"/>
-          <w:szCs w:val="24"/>
-        </w:rPr>
-      </w:pPr>
-      <w:hyperlink r:id="rId4" w:history="1">
+          <w:rFonts w:hint="eastAsia"/>
+        </w:rPr>
+      </w:pPr>
+      <w:hyperlink r:id="rId6" w:history="1">
         <w:r>
           <w:rPr>
             <w:rFonts w:ascii="Georgia" w:eastAsia="宋体" w:hAnsi="Georgia" w:cs="宋体"/>
@@ -161,6 +157,99 @@
     <w:p>
       <w:pPr>
         <w:widowControl/>
+        <w:shd w:val="clear" w:color="auto" w:fill="FEFEFE"/>
+        <w:spacing w:before="100" w:beforeAutospacing="1" w:after="100" w:afterAutospacing="1"/>
+        <w:jc w:val="left"/>
+        <w:outlineLvl w:val="0"/>
+        <w:rPr>
+          <w:rFonts w:ascii="Helvetica" w:eastAsia="宋体" w:hAnsi="Helvetica" w:cs="Helvetica" w:hint="eastAsia"/>
+          <w:b/>
+          <w:bCs/>
+          <w:color w:val="333333"/>
+          <w:kern w:val="36"/>
+          <w:sz w:val="60"/>
+          <w:szCs w:val="60"/>
+        </w:rPr>
+      </w:pPr>
+      <w:r>
+        <w:rPr>
+          <w:rFonts w:ascii="Helvetica" w:eastAsia="宋体" w:hAnsi="Helvetica" w:cs="Helvetica"/>
+          <w:b/>
+          <w:bCs/>
+          <w:color w:val="333333"/>
+          <w:kern w:val="36"/>
+          <w:sz w:val="60"/>
+          <w:szCs w:val="60"/>
+        </w:rPr>
+        <w:t>EOS</w:t>
+      </w:r>
+      <w:r>
+        <w:rPr>
+          <w:rFonts w:ascii="Helvetica" w:eastAsia="宋体" w:hAnsi="Helvetica" w:cs="Helvetica"/>
+          <w:b/>
+          <w:bCs/>
+          <w:color w:val="333333"/>
+          <w:kern w:val="36"/>
+          <w:sz w:val="60"/>
+          <w:szCs w:val="60"/>
+        </w:rPr>
+        <w:t xml:space="preserve"> Build Guide on </w:t>
+      </w:r>
+      <w:proofErr w:type="spellStart"/>
+      <w:r>
+        <w:rPr>
+          <w:rFonts w:ascii="Helvetica" w:eastAsia="宋体" w:hAnsi="Helvetica" w:cs="Helvetica"/>
+          <w:b/>
+          <w:bCs/>
+          <w:color w:val="333333"/>
+          <w:kern w:val="36"/>
+          <w:sz w:val="60"/>
+          <w:szCs w:val="60"/>
+        </w:rPr>
+        <w:t>Ubuntu</w:t>
+      </w:r>
+      <w:proofErr w:type="spellEnd"/>
+      <w:r>
+        <w:rPr>
+          <w:rFonts w:ascii="Helvetica" w:eastAsia="宋体" w:hAnsi="Helvetica" w:cs="Helvetica"/>
+          <w:b/>
+          <w:bCs/>
+          <w:color w:val="333333"/>
+          <w:kern w:val="36"/>
+          <w:sz w:val="60"/>
+          <w:szCs w:val="60"/>
+        </w:rPr>
+        <w:t xml:space="preserve"> </w:t>
+      </w:r>
+    </w:p>
+    <w:p>
+      <w:pPr>
+        <w:widowControl/>
+        <w:shd w:val="clear" w:color="auto" w:fill="FFFFFF"/>
+        <w:spacing w:after="420"/>
+        <w:jc w:val="left"/>
+        <w:rPr>
+          <w:rFonts w:ascii="Georgia" w:eastAsia="宋体" w:hAnsi="Georgia" w:cs="宋体"/>
+          <w:color w:val="1A1A1A"/>
+          <w:kern w:val="0"/>
+          <w:sz w:val="24"/>
+          <w:szCs w:val="24"/>
+        </w:rPr>
+      </w:pPr>
+      <w:r>
+        <w:rPr>
+          <w:rFonts w:ascii="Georgia" w:eastAsia="宋体" w:hAnsi="Georgia" w:cs="宋体"/>
+          <w:color w:val="1A1A1A"/>
+          <w:kern w:val="0"/>
+          <w:sz w:val="24"/>
+          <w:szCs w:val="24"/>
+        </w:rPr>
+        <w:t>https://steemit.com/eoskorea/@clayop/eos-build-guide-on-ubunbu</w:t>
+      </w:r>
+    </w:p>
+    <w:p>
+      <w:pPr>
+        <w:widowControl/>
         <w:shd w:val="clear" w:color="auto" w:fill="FFFFFF"/>
         <w:spacing w:before="480" w:after="240"/>
         <w:jc w:val="left"/>
@@ -227,7 +316,7 @@
           <w:szCs w:val="24"/>
         </w:rPr>
       </w:pPr>
-      <w:hyperlink r:id="rId5" w:history="1">
+      <w:hyperlink r:id="rId7" w:history="1">
         <w:r>
           <w:rPr>
             <w:rFonts w:ascii="Georgia" w:eastAsia="宋体" w:hAnsi="Georgia" w:cs="宋体"/>
@@ -436,7 +525,7 @@
           <w:szCs w:val="24"/>
         </w:rPr>
       </w:pPr>
-      <w:hyperlink r:id="rId6" w:history="1">
+      <w:hyperlink r:id="rId8" w:history="1">
         <w:proofErr w:type="gramStart"/>
         <w:r>
           <w:rPr>
@@ -727,7 +816,7 @@
           <w:szCs w:val="24"/>
         </w:rPr>
       </w:pPr>
-      <w:hyperlink r:id="rId7" w:history="1">
+      <w:hyperlink r:id="rId9" w:history="1">
         <w:proofErr w:type="gramStart"/>
         <w:r>
           <w:rPr>
@@ -806,7 +895,6 @@
           <w:sz w:val="24"/>
           <w:szCs w:val="24"/>
         </w:rPr>
-        <w:lastRenderedPageBreak/>
         <w:t>目前区块链上的操作不进行签名验证，所以目前所有账户可以触发任何</w:t>
       </w:r>
       <w:r>
@@ -986,7 +1074,7 @@
         </w:rPr>
         <w:t> </w:t>
       </w:r>
-      <w:hyperlink r:id="rId8" w:history="1">
+      <w:hyperlink r:id="rId10" w:history="1">
         <w:r>
           <w:rPr>
             <w:rFonts w:ascii="Georgia" w:eastAsia="宋体" w:hAnsi="Georgia" w:cs="宋体"/>
@@ -1074,7 +1162,7 @@
         </w:rPr>
         <w:br/>
       </w:r>
-      <w:hyperlink r:id="rId9" w:history="1">
+      <w:hyperlink r:id="rId11" w:history="1">
         <w:r>
           <w:rPr>
             <w:rFonts w:ascii="Georgia" w:eastAsia="宋体" w:hAnsi="Georgia" w:cs="宋体"/>
@@ -1122,7 +1210,7 @@
         </w:rPr>
         <w:br/>
       </w:r>
-      <w:hyperlink r:id="rId10" w:history="1">
+      <w:hyperlink r:id="rId12" w:history="1">
         <w:r>
           <w:rPr>
             <w:rFonts w:ascii="Georgia" w:eastAsia="宋体" w:hAnsi="Georgia" w:cs="宋体"/>
@@ -1289,7 +1377,7 @@
         </w:rPr>
         <w:t>)[</w:t>
       </w:r>
-      <w:hyperlink r:id="rId11" w:history="1">
+      <w:hyperlink r:id="rId13" w:history="1">
         <w:r>
           <w:rPr>
             <w:rFonts w:ascii="Georgia" w:eastAsia="宋体" w:hAnsi="Georgia" w:cs="宋体"/>
@@ -1491,9 +1579,10 @@
           <w:sz w:val="24"/>
           <w:szCs w:val="24"/>
         </w:rPr>
+        <w:lastRenderedPageBreak/>
         <w:t>原文链接：</w:t>
       </w:r>
-      <w:hyperlink r:id="rId12" w:history="1">
+      <w:hyperlink r:id="rId14" w:history="1">
         <w:r>
           <w:rPr>
             <w:rFonts w:ascii="Georgia" w:eastAsia="宋体" w:hAnsi="Georgia" w:cs="宋体"/>
@@ -1516,6 +1605,44 @@
     </w:sectPr>
   </w:body>
 </w:document>
+</file>
+
+<file path=word/endnotes.xml><?xml version="1.0" encoding="utf-8"?>
+<w:endnotes xmlns:ve="http://schemas.openxmlformats.org/markup-compatibility/2006" xmlns:o="urn:schemas-microsoft-com:office:office" xmlns:r="http://schemas.openxmlformats.org/officeDocument/2006/relationships" xmlns:m="http://schemas.openxmlformats.org/officeDocument/2006/math" xmlns:v="urn:schemas-microsoft-com:vml" xmlns:wp="http://schemas.openxmlformats.org/drawingml/2006/wordprocessingDrawing" xmlns:w10="urn:schemas-microsoft-com:office:word" xmlns:w="http://schemas.openxmlformats.org/wordprocessingml/2006/main" xmlns:wne="http://schemas.microsoft.com/office/word/2006/wordml">
+  <w:endnote w:type="separator" w:id="-1">
+    <w:p>
+      <w:r>
+        <w:separator/>
+      </w:r>
+    </w:p>
+  </w:endnote>
+  <w:endnote w:type="continuationSeparator" w:id="0">
+    <w:p>
+      <w:r>
+        <w:continuationSeparator/>
+      </w:r>
+    </w:p>
+  </w:endnote>
+</w:endnotes>
+</file>
+
+<file path=word/footnotes.xml><?xml version="1.0" encoding="utf-8"?>
+<w:footnotes xmlns:ve="http://schemas.openxmlformats.org/markup-compatibility/2006" xmlns:o="urn:schemas-microsoft-com:office:office" xmlns:r="http://schemas.openxmlformats.org/officeDocument/2006/relationships" xmlns:m="http://schemas.openxmlformats.org/officeDocument/2006/math" xmlns:v="urn:schemas-microsoft-com:vml" xmlns:wp="http://schemas.openxmlformats.org/drawingml/2006/wordprocessingDrawing" xmlns:w10="urn:schemas-microsoft-com:office:word" xmlns:w="http://schemas.openxmlformats.org/wordprocessingml/2006/main" xmlns:wne="http://schemas.microsoft.com/office/word/2006/wordml">
+  <w:footnote w:type="separator" w:id="-1">
+    <w:p>
+      <w:r>
+        <w:separator/>
+      </w:r>
+    </w:p>
+  </w:footnote>
+  <w:footnote w:type="continuationSeparator" w:id="0">
+    <w:p>
+      <w:r>
+        <w:continuationSeparator/>
+      </w:r>
+    </w:p>
+  </w:footnote>
+</w:footnotes>
 </file>
 
 <file path=word/styles.xml><?xml version="1.0" encoding="utf-8"?>
@@ -1813,6 +1940,75 @@
       <w:u w:val="single"/>
     </w:rPr>
   </w:style>
+  <w:style w:type="paragraph" w:styleId="a5">
+    <w:name w:val="header"/>
+    <w:basedOn w:val="a"/>
+    <w:link w:val="Char"/>
+    <w:uiPriority w:val="99"/>
+    <w:semiHidden/>
+    <w:unhideWhenUsed/>
+    <w:rsid w:val="004E3C12"/>
+    <w:pPr>
+      <w:pBdr>
+        <w:bottom w:val="single" w:sz="6" w:space="1" w:color="auto"/>
+      </w:pBdr>
+      <w:tabs>
+        <w:tab w:val="center" w:pos="4153"/>
+        <w:tab w:val="right" w:pos="8306"/>
+      </w:tabs>
+      <w:snapToGrid w:val="0"/>
+      <w:jc w:val="center"/>
+    </w:pPr>
+    <w:rPr>
+      <w:sz w:val="18"/>
+      <w:szCs w:val="18"/>
+    </w:rPr>
+  </w:style>
+  <w:style w:type="character" w:customStyle="1" w:styleId="Char">
+    <w:name w:val="页眉 Char"/>
+    <w:basedOn w:val="a0"/>
+    <w:link w:val="a5"/>
+    <w:uiPriority w:val="99"/>
+    <w:semiHidden/>
+    <w:rsid w:val="004E3C12"/>
+    <w:rPr>
+      <w:sz w:val="18"/>
+      <w:szCs w:val="18"/>
+    </w:rPr>
+  </w:style>
+  <w:style w:type="paragraph" w:styleId="a6">
+    <w:name w:val="footer"/>
+    <w:basedOn w:val="a"/>
+    <w:link w:val="Char0"/>
+    <w:uiPriority w:val="99"/>
+    <w:semiHidden/>
+    <w:unhideWhenUsed/>
+    <w:rsid w:val="004E3C12"/>
+    <w:pPr>
+      <w:tabs>
+        <w:tab w:val="center" w:pos="4153"/>
+        <w:tab w:val="right" w:pos="8306"/>
+      </w:tabs>
+      <w:snapToGrid w:val="0"/>
+      <w:jc w:val="left"/>
+    </w:pPr>
+    <w:rPr>
+      <w:sz w:val="18"/>
+      <w:szCs w:val="18"/>
+    </w:rPr>
+  </w:style>
+  <w:style w:type="character" w:customStyle="1" w:styleId="Char0">
+    <w:name w:val="页脚 Char"/>
+    <w:basedOn w:val="a0"/>
+    <w:link w:val="a6"/>
+    <w:uiPriority w:val="99"/>
+    <w:semiHidden/>
+    <w:rsid w:val="004E3C12"/>
+    <w:rPr>
+      <w:sz w:val="18"/>
+      <w:szCs w:val="18"/>
+    </w:rPr>
+  </w:style>
 </w:styles>
 </file>
 

</xml_diff>